<commit_message>
Chore: update banner carousel images
</commit_message>
<xml_diff>
--- a/Sandwich Queen Online Order System.docx
+++ b/Sandwich Queen Online Order System.docx
@@ -451,32 +451,16 @@
           <w:numId w:val="1"/>
         </w:numPr>
         <w:rPr>
-          <w:lang w:val="en-US"/>
-        </w:rPr>
-      </w:pPr>
-      <w:r>
-        <w:rPr>
-          <w:lang w:val="en-US"/>
-        </w:rPr>
-        <w:t>Nutrition information</w:t>
-      </w:r>
-    </w:p>
-    <w:p>
-      <w:pPr>
-        <w:pStyle w:val="ListParagraph"/>
-        <w:numPr>
-          <w:ilvl w:val="1"/>
-          <w:numId w:val="1"/>
-        </w:numPr>
-        <w:rPr>
-          <w:lang w:val="en-US"/>
-        </w:rPr>
-      </w:pPr>
-      <w:r>
-        <w:rPr>
-          <w:lang w:val="en-US"/>
-        </w:rPr>
-        <w:t>Ingredients</w:t>
+          <w:highlight w:val="green"/>
+          <w:lang w:val="en-US"/>
+        </w:rPr>
+      </w:pPr>
+      <w:r>
+        <w:rPr>
+          <w:highlight w:val="green"/>
+          <w:lang w:val="en-US"/>
+        </w:rPr>
+        <w:t>Description</w:t>
       </w:r>
     </w:p>
     <w:p>

</xml_diff>